<commit_message>
Changes some pictures on the docs,pptx
</commit_message>
<xml_diff>
--- a/ΤΕΛΙΚΗ ΑΝΑΦΟΡΑ.docx
+++ b/ΤΕΛΙΚΗ ΑΝΑΦΟΡΑ.docx
@@ -265,6 +265,7 @@
         </w:rPr>
         <w:t xml:space="preserve"> με την χρήση των βιβλιοθηκών </w:t>
       </w:r>
+      <w:proofErr w:type="spellStart"/>
       <w:r>
         <w:rPr>
           <w:rFonts w:ascii="Times New Roman" w:eastAsiaTheme="minorEastAsia" w:hAnsi="Times New Roman" w:cs="Times New Roman"/>
@@ -272,6 +273,7 @@
         </w:rPr>
         <w:t>tkinter</w:t>
       </w:r>
+      <w:proofErr w:type="spellEnd"/>
       <w:r>
         <w:rPr>
           <w:rFonts w:ascii="Times New Roman" w:eastAsiaTheme="minorEastAsia" w:hAnsi="Times New Roman" w:cs="Times New Roman"/>
@@ -280,6 +282,7 @@
         </w:rPr>
         <w:t xml:space="preserve"> και </w:t>
       </w:r>
+      <w:proofErr w:type="spellStart"/>
       <w:r>
         <w:rPr>
           <w:rFonts w:ascii="Times New Roman" w:eastAsiaTheme="minorEastAsia" w:hAnsi="Times New Roman" w:cs="Times New Roman"/>
@@ -287,6 +290,7 @@
         </w:rPr>
         <w:t>sqlite</w:t>
       </w:r>
+      <w:proofErr w:type="spellEnd"/>
       <w:r>
         <w:rPr>
           <w:rFonts w:ascii="Times New Roman" w:eastAsiaTheme="minorEastAsia" w:hAnsi="Times New Roman" w:cs="Times New Roman"/>
@@ -1175,6 +1179,7 @@
         </w:rPr>
         <w:t xml:space="preserve">και με την βιβλιοθήκη </w:t>
       </w:r>
+      <w:proofErr w:type="spellStart"/>
       <w:r>
         <w:rPr>
           <w:rFonts w:ascii="Times New Roman" w:hAnsi="Times New Roman" w:cs="Times New Roman"/>
@@ -1183,6 +1188,7 @@
         </w:rPr>
         <w:t>sqlite</w:t>
       </w:r>
+      <w:proofErr w:type="spellEnd"/>
       <w:r>
         <w:rPr>
           <w:rFonts w:ascii="Times New Roman" w:hAnsi="Times New Roman" w:cs="Times New Roman"/>
@@ -1201,6 +1207,7 @@
         </w:rPr>
         <w:t xml:space="preserve"> Πρακτικά, η βιβλιοθήκη </w:t>
       </w:r>
+      <w:proofErr w:type="spellStart"/>
       <w:r>
         <w:rPr>
           <w:rFonts w:ascii="Times New Roman" w:hAnsi="Times New Roman" w:cs="Times New Roman"/>
@@ -1209,6 +1216,7 @@
         </w:rPr>
         <w:t>sqlite</w:t>
       </w:r>
+      <w:proofErr w:type="spellEnd"/>
       <w:r>
         <w:rPr>
           <w:rFonts w:ascii="Times New Roman" w:hAnsi="Times New Roman" w:cs="Times New Roman"/>
@@ -1399,6 +1407,7 @@
         </w:rPr>
         <w:t xml:space="preserve">όπως το </w:t>
       </w:r>
+      <w:proofErr w:type="spellStart"/>
       <w:r>
         <w:rPr>
           <w:rFonts w:ascii="Times New Roman" w:hAnsi="Times New Roman" w:cs="Times New Roman"/>
@@ -1407,6 +1416,7 @@
         </w:rPr>
         <w:t>namesandSurnames</w:t>
       </w:r>
+      <w:proofErr w:type="spellEnd"/>
       <w:r>
         <w:rPr>
           <w:rFonts w:ascii="Times New Roman" w:hAnsi="Times New Roman" w:cs="Times New Roman"/>
@@ -1425,6 +1435,7 @@
         </w:rPr>
         <w:t xml:space="preserve">ή το </w:t>
       </w:r>
+      <w:proofErr w:type="spellStart"/>
       <w:r>
         <w:rPr>
           <w:rFonts w:ascii="Times New Roman" w:hAnsi="Times New Roman" w:cs="Times New Roman"/>
@@ -1433,6 +1444,7 @@
         </w:rPr>
         <w:t>sportsandEquipment</w:t>
       </w:r>
+      <w:proofErr w:type="spellEnd"/>
       <w:r>
         <w:rPr>
           <w:rFonts w:ascii="Times New Roman" w:hAnsi="Times New Roman" w:cs="Times New Roman"/>
@@ -1494,6 +1506,7 @@
         </w:rPr>
         <w:t xml:space="preserve"> της </w:t>
       </w:r>
+      <w:proofErr w:type="spellStart"/>
       <w:r>
         <w:rPr>
           <w:rFonts w:ascii="Times New Roman" w:hAnsi="Times New Roman" w:cs="Times New Roman"/>
@@ -1518,6 +1531,7 @@
         </w:rPr>
         <w:t>lite</w:t>
       </w:r>
+      <w:proofErr w:type="spellEnd"/>
       <w:r>
         <w:rPr>
           <w:rFonts w:ascii="Times New Roman" w:hAnsi="Times New Roman" w:cs="Times New Roman"/>
@@ -1536,6 +1550,7 @@
         </w:rPr>
         <w:t xml:space="preserve">μπορέσαμε και γεμίσαμε με δεδομένα τους πίνακες. Όλα τα παραπάνω γίνονται στο αρχείο </w:t>
       </w:r>
+      <w:proofErr w:type="spellStart"/>
       <w:r>
         <w:rPr>
           <w:rFonts w:ascii="Times New Roman" w:hAnsi="Times New Roman" w:cs="Times New Roman"/>
@@ -1544,6 +1559,7 @@
         </w:rPr>
         <w:t>simplePopulator</w:t>
       </w:r>
+      <w:proofErr w:type="spellEnd"/>
       <w:r>
         <w:rPr>
           <w:rFonts w:ascii="Times New Roman" w:hAnsi="Times New Roman" w:cs="Times New Roman"/>
@@ -1553,6 +1569,7 @@
         </w:rPr>
         <w:t>.</w:t>
       </w:r>
+      <w:proofErr w:type="spellStart"/>
       <w:r>
         <w:rPr>
           <w:rFonts w:ascii="Times New Roman" w:hAnsi="Times New Roman" w:cs="Times New Roman"/>
@@ -1561,6 +1578,7 @@
         </w:rPr>
         <w:t>py</w:t>
       </w:r>
+      <w:proofErr w:type="spellEnd"/>
       <w:r>
         <w:rPr>
           <w:rFonts w:ascii="Times New Roman" w:hAnsi="Times New Roman" w:cs="Times New Roman"/>
@@ -1614,7 +1632,27 @@
           <w:bCs w:val="0"/>
           <w:lang w:val="el-GR"/>
         </w:rPr>
-        <w:t xml:space="preserve">εφαρμογή με γραφική διεπαφή , η οποία θα απλοποιούσε την </w:t>
+        <w:t xml:space="preserve">εφαρμογή με γραφική </w:t>
+      </w:r>
+      <w:proofErr w:type="spellStart"/>
+      <w:r>
+        <w:rPr>
+          <w:rFonts w:ascii="Times New Roman" w:hAnsi="Times New Roman" w:cs="Times New Roman"/>
+          <w:b w:val="0"/>
+          <w:bCs w:val="0"/>
+          <w:lang w:val="el-GR"/>
+        </w:rPr>
+        <w:t>διεπαφή</w:t>
+      </w:r>
+      <w:proofErr w:type="spellEnd"/>
+      <w:r>
+        <w:rPr>
+          <w:rFonts w:ascii="Times New Roman" w:hAnsi="Times New Roman" w:cs="Times New Roman"/>
+          <w:b w:val="0"/>
+          <w:bCs w:val="0"/>
+          <w:lang w:val="el-GR"/>
+        </w:rPr>
+        <w:t xml:space="preserve"> , η οποία θα απλοποιούσε την </w:t>
       </w:r>
       <w:r>
         <w:rPr>
@@ -2672,9 +2710,9 @@
           <w:noProof/>
         </w:rPr>
         <w:drawing>
-          <wp:inline distT="0" distB="0" distL="0" distR="0" wp14:anchorId="18CE3E62" wp14:editId="28357968">
-            <wp:extent cx="4288790" cy="1812472"/>
-            <wp:effectExtent l="0" t="0" r="0" b="0"/>
+          <wp:inline distT="0" distB="0" distL="0" distR="0" wp14:anchorId="18CE3E62" wp14:editId="2015455E">
+            <wp:extent cx="3804597" cy="1819426"/>
+            <wp:effectExtent l="0" t="0" r="5715" b="9525"/>
             <wp:docPr id="11" name="Εικόνα 11"/>
             <wp:cNvGraphicFramePr>
               <a:graphicFrameLocks xmlns:a="http://schemas.openxmlformats.org/drawingml/2006/main" noChangeAspect="1"/>
@@ -2683,11 +2721,17 @@
               <a:graphicData uri="http://schemas.openxmlformats.org/drawingml/2006/picture">
                 <pic:pic xmlns:pic="http://schemas.openxmlformats.org/drawingml/2006/picture">
                   <pic:nvPicPr>
-                    <pic:cNvPr id="1" name=""/>
+                    <pic:cNvPr id="11" name="Εικόνα 11"/>
                     <pic:cNvPicPr/>
                   </pic:nvPicPr>
                   <pic:blipFill>
-                    <a:blip r:embed="rId11"/>
+                    <a:blip r:embed="rId11" cstate="print">
+                      <a:extLst>
+                        <a:ext uri="{28A0092B-C50C-407E-A947-70E740481C1C}">
+                          <a14:useLocalDpi xmlns:a14="http://schemas.microsoft.com/office/drawing/2010/main" val="0"/>
+                        </a:ext>
+                      </a:extLst>
+                    </a:blip>
                     <a:stretch>
                       <a:fillRect/>
                     </a:stretch>
@@ -2695,7 +2739,7 @@
                   <pic:spPr>
                     <a:xfrm>
                       <a:off x="0" y="0"/>
-                      <a:ext cx="4305244" cy="1819426"/>
+                      <a:ext cx="3804597" cy="1819426"/>
                     </a:xfrm>
                     <a:prstGeom prst="rect">
                       <a:avLst/>
@@ -2761,25 +2805,7 @@
         <w:rPr>
           <w:lang w:eastAsia="en-US"/>
         </w:rPr>
-        <w:t xml:space="preserve">Στην επόμενη εικόνα φαίνεται το παράθυρο, στο οποίο ο υπάλληλος μπορεί να </w:t>
-      </w:r>
-      <w:r>
-        <w:rPr>
-          <w:lang w:eastAsia="en-US"/>
-        </w:rPr>
-        <w:t>προσθέσει ένα νέο πελάτη</w:t>
-      </w:r>
-      <w:r>
-        <w:rPr>
-          <w:lang w:eastAsia="en-US"/>
-        </w:rPr>
-        <w:t xml:space="preserve">  </w:t>
-      </w:r>
-      <w:r>
-        <w:rPr>
-          <w:lang w:eastAsia="en-US"/>
-        </w:rPr>
-        <w:t xml:space="preserve">συμπληρώνοντας τα βασικά του στοιχεία. </w:t>
+        <w:t xml:space="preserve">Στην επόμενη εικόνα φαίνεται το παράθυρο, στο οποίο ο υπάλληλος μπορεί να προσθέσει ένα νέο πελάτη  συμπληρώνοντας τα βασικά του στοιχεία. </w:t>
       </w:r>
     </w:p>
     <w:p>
@@ -2931,9 +2957,9 @@
           <w:noProof/>
         </w:rPr>
         <w:drawing>
-          <wp:inline distT="0" distB="0" distL="0" distR="0" wp14:anchorId="0926AEFE" wp14:editId="74D9E174">
-            <wp:extent cx="5560594" cy="2019869"/>
-            <wp:effectExtent l="0" t="0" r="2540" b="0"/>
+          <wp:inline distT="0" distB="0" distL="0" distR="0" wp14:anchorId="0926AEFE" wp14:editId="7E2F2291">
+            <wp:extent cx="5562058" cy="2102311"/>
+            <wp:effectExtent l="0" t="0" r="635" b="0"/>
             <wp:docPr id="12" name="Εικόνα 12"/>
             <wp:cNvGraphicFramePr>
               <a:graphicFrameLocks xmlns:a="http://schemas.openxmlformats.org/drawingml/2006/main" noChangeAspect="1"/>
@@ -2942,18 +2968,26 @@
               <a:graphicData uri="http://schemas.openxmlformats.org/drawingml/2006/picture">
                 <pic:pic xmlns:pic="http://schemas.openxmlformats.org/drawingml/2006/picture">
                   <pic:nvPicPr>
-                    <pic:cNvPr id="1" name=""/>
+                    <pic:cNvPr id="12" name="Εικόνα 12"/>
                     <pic:cNvPicPr/>
                   </pic:nvPicPr>
-                  <pic:blipFill rotWithShape="1">
-                    <a:blip r:embed="rId12"/>
-                    <a:srcRect t="-1" b="38583"/>
-                    <a:stretch/>
+                  <pic:blipFill>
+                    <a:blip r:embed="rId12">
+                      <a:extLst>
+                        <a:ext uri="{28A0092B-C50C-407E-A947-70E740481C1C}">
+                          <a14:useLocalDpi xmlns:a14="http://schemas.microsoft.com/office/drawing/2010/main" val="0"/>
+                        </a:ext>
+                      </a:extLst>
+                    </a:blip>
+                    <a:srcRect l="1989" r="1989"/>
+                    <a:stretch>
+                      <a:fillRect/>
+                    </a:stretch>
                   </pic:blipFill>
                   <pic:spPr bwMode="auto">
                     <a:xfrm>
                       <a:off x="0" y="0"/>
-                      <a:ext cx="5562058" cy="2020401"/>
+                      <a:ext cx="5562058" cy="2102311"/>
                     </a:xfrm>
                     <a:prstGeom prst="rect">
                       <a:avLst/>
@@ -3098,6 +3132,7 @@
         </w:rPr>
         <w:t>(και πιθανά χαλάσει την βάση), το παράθυρο απαιτεί ένα κωδικό («</w:t>
       </w:r>
+      <w:proofErr w:type="spellStart"/>
       <w:r>
         <w:rPr>
           <w:rFonts w:ascii="Times New Roman" w:hAnsi="Times New Roman" w:cs="Times New Roman"/>
@@ -3106,6 +3141,7 @@
         </w:rPr>
         <w:t>BaseisDedomenwn</w:t>
       </w:r>
+      <w:proofErr w:type="spellEnd"/>
       <w:r>
         <w:rPr>
           <w:rFonts w:ascii="Times New Roman" w:hAnsi="Times New Roman" w:cs="Times New Roman"/>
@@ -3179,6 +3215,7 @@
       <w:r>
         <w:rPr>
           <w:rFonts w:ascii="Times New Roman" w:hAnsi="Times New Roman" w:cs="Times New Roman"/>
+          <w:noProof/>
           <w:szCs w:val="22"/>
           <w:lang w:eastAsia="en-US"/>
         </w:rPr>
@@ -3315,6 +3352,7 @@
       <w:r>
         <w:rPr>
           <w:rFonts w:ascii="Times New Roman" w:hAnsi="Times New Roman" w:cs="Times New Roman"/>
+          <w:noProof/>
           <w:szCs w:val="22"/>
           <w:lang w:eastAsia="en-US"/>
         </w:rPr>
@@ -3394,19 +3432,7 @@
         <w:rPr>
           <w:lang w:val="el-GR"/>
         </w:rPr>
-        <w:t>,</w:t>
-      </w:r>
-      <w:r>
-        <w:rPr>
-          <w:lang w:val="el-GR"/>
-        </w:rPr>
-        <w:t>εφόσον</w:t>
-      </w:r>
-      <w:r>
-        <w:rPr>
-          <w:lang w:val="el-GR"/>
-        </w:rPr>
-        <w:t xml:space="preserve"> πληκτρολογηθεί ο σωστός κωδικός</w:t>
+        <w:t>,εφόσον πληκτρολογηθεί ο σωστός κωδικός</w:t>
       </w:r>
     </w:p>
     <w:p>
@@ -3456,6 +3482,7 @@
         </w:rPr>
         <w:t>p</w:t>
       </w:r>
+      <w:proofErr w:type="spellStart"/>
       <w:r>
         <w:rPr>
           <w:rFonts w:ascii="Times New Roman" w:hAnsi="Times New Roman" w:cs="Times New Roman"/>
@@ -3463,6 +3490,7 @@
         </w:rPr>
         <w:t>roject</w:t>
       </w:r>
+      <w:proofErr w:type="spellEnd"/>
       <w:r>
         <w:rPr>
           <w:rFonts w:ascii="Times New Roman" w:hAnsi="Times New Roman" w:cs="Times New Roman"/>
@@ -3500,8 +3528,21 @@
           <w:szCs w:val="28"/>
           <w:lang w:eastAsia="en-US"/>
         </w:rPr>
-        <w:t>Οργάνωση project</w:t>
-      </w:r>
+        <w:t xml:space="preserve">Οργάνωση </w:t>
+      </w:r>
+      <w:proofErr w:type="spellStart"/>
+      <w:r>
+        <w:rPr>
+          <w:rFonts w:ascii="Times New Roman" w:hAnsi="Times New Roman" w:cs="Times New Roman"/>
+          <w:b/>
+          <w:bCs/>
+          <w:sz w:val="22"/>
+          <w:szCs w:val="28"/>
+          <w:lang w:eastAsia="en-US"/>
+        </w:rPr>
+        <w:t>project</w:t>
+      </w:r>
+      <w:proofErr w:type="spellEnd"/>
     </w:p>
     <w:p>
       <w:pPr>
@@ -3641,7 +3682,39 @@
           <w:rFonts w:ascii="Times New Roman" w:hAnsi="Times New Roman" w:cs="Times New Roman"/>
           <w:lang w:eastAsia="en-US"/>
         </w:rPr>
-        <w:t>Ο Κοτσώνης(1066527) ανέλαβε το Relational model και να δημιουργήσει την βάση σε SQL ενώ ο</w:t>
+        <w:t xml:space="preserve">Ο Κοτσώνης(1066527) ανέλαβε το </w:t>
+      </w:r>
+      <w:proofErr w:type="spellStart"/>
+      <w:r>
+        <w:rPr>
+          <w:rFonts w:ascii="Times New Roman" w:hAnsi="Times New Roman" w:cs="Times New Roman"/>
+          <w:lang w:eastAsia="en-US"/>
+        </w:rPr>
+        <w:t>Relational</w:t>
+      </w:r>
+      <w:proofErr w:type="spellEnd"/>
+      <w:r>
+        <w:rPr>
+          <w:rFonts w:ascii="Times New Roman" w:hAnsi="Times New Roman" w:cs="Times New Roman"/>
+          <w:lang w:eastAsia="en-US"/>
+        </w:rPr>
+        <w:t xml:space="preserve"> </w:t>
+      </w:r>
+      <w:proofErr w:type="spellStart"/>
+      <w:r>
+        <w:rPr>
+          <w:rFonts w:ascii="Times New Roman" w:hAnsi="Times New Roman" w:cs="Times New Roman"/>
+          <w:lang w:eastAsia="en-US"/>
+        </w:rPr>
+        <w:t>model</w:t>
+      </w:r>
+      <w:proofErr w:type="spellEnd"/>
+      <w:r>
+        <w:rPr>
+          <w:rFonts w:ascii="Times New Roman" w:hAnsi="Times New Roman" w:cs="Times New Roman"/>
+          <w:lang w:eastAsia="en-US"/>
+        </w:rPr>
+        <w:t xml:space="preserve"> και να δημιουργήσει την βάση σε SQL ενώ ο</w:t>
       </w:r>
       <w:r>
         <w:rPr>
@@ -3775,8 +3848,17 @@
           <w:rFonts w:ascii="Times New Roman" w:hAnsi="Times New Roman" w:cs="Times New Roman"/>
           <w:lang w:eastAsia="en-US"/>
         </w:rPr>
-        <w:t>βάση σε αρχείο .sql</w:t>
-      </w:r>
+        <w:t>βάση σε αρχείο .</w:t>
+      </w:r>
+      <w:proofErr w:type="spellStart"/>
+      <w:r>
+        <w:rPr>
+          <w:rFonts w:ascii="Times New Roman" w:hAnsi="Times New Roman" w:cs="Times New Roman"/>
+          <w:lang w:eastAsia="en-US"/>
+        </w:rPr>
+        <w:t>sql</w:t>
+      </w:r>
+      <w:proofErr w:type="spellEnd"/>
       <w:r>
         <w:rPr>
           <w:rFonts w:ascii="Times New Roman" w:hAnsi="Times New Roman" w:cs="Times New Roman"/>
@@ -3954,7 +4036,23 @@
           <w:rFonts w:ascii="Times New Roman" w:hAnsi="Times New Roman" w:cs="Times New Roman"/>
           <w:lang w:eastAsia="en-US"/>
         </w:rPr>
-        <w:t xml:space="preserve"> με τον Κοτσώνη να φτιάχνει εξ ολοκλήρου την παρουσίαση και την αναφορά.</w:t>
+        <w:t xml:space="preserve"> με τον </w:t>
+      </w:r>
+      <w:proofErr w:type="spellStart"/>
+      <w:r>
+        <w:rPr>
+          <w:rFonts w:ascii="Times New Roman" w:hAnsi="Times New Roman" w:cs="Times New Roman"/>
+          <w:lang w:eastAsia="en-US"/>
+        </w:rPr>
+        <w:t>Κοτσώνη</w:t>
+      </w:r>
+      <w:proofErr w:type="spellEnd"/>
+      <w:r>
+        <w:rPr>
+          <w:rFonts w:ascii="Times New Roman" w:hAnsi="Times New Roman" w:cs="Times New Roman"/>
+          <w:lang w:eastAsia="en-US"/>
+        </w:rPr>
+        <w:t xml:space="preserve"> να φτιάχνει εξ ολοκλήρου την παρουσίαση και την αναφορά.</w:t>
       </w:r>
     </w:p>
     <w:p>
@@ -4030,25 +4128,7 @@
             <w:sz w:val="20"/>
             <w:szCs w:val="20"/>
           </w:rPr>
-          <w:t>https://github.com/Apo-P/GymDatab</w:t>
-        </w:r>
-        <w:r>
-          <w:rPr>
-            <w:rStyle w:val="-"/>
-            <w:rFonts w:ascii="Times New Roman" w:hAnsi="Times New Roman" w:cs="Times New Roman"/>
-            <w:sz w:val="20"/>
-            <w:szCs w:val="20"/>
-          </w:rPr>
-          <w:t>a</w:t>
-        </w:r>
-        <w:r>
-          <w:rPr>
-            <w:rStyle w:val="-"/>
-            <w:rFonts w:ascii="Times New Roman" w:hAnsi="Times New Roman" w:cs="Times New Roman"/>
-            <w:sz w:val="20"/>
-            <w:szCs w:val="20"/>
-          </w:rPr>
-          <w:t>se</w:t>
+          <w:t>https://github.com/Apo-P/GymDatabase</w:t>
         </w:r>
       </w:hyperlink>
     </w:p>
@@ -4516,6 +4596,7 @@
     <w:lsdException w:name="HTML Sample" w:semiHidden="1" w:unhideWhenUsed="1"/>
     <w:lsdException w:name="HTML Typewriter" w:semiHidden="1" w:unhideWhenUsed="1"/>
     <w:lsdException w:name="HTML Variable" w:semiHidden="1" w:unhideWhenUsed="1"/>
+    <w:lsdException w:name="Normal Table" w:semiHidden="1" w:unhideWhenUsed="1"/>
     <w:lsdException w:name="annotation subject" w:semiHidden="1" w:unhideWhenUsed="1"/>
     <w:lsdException w:name="No List" w:semiHidden="1" w:unhideWhenUsed="1"/>
     <w:lsdException w:name="Outline List 1" w:semiHidden="1" w:unhideWhenUsed="1"/>
@@ -4562,8 +4643,10 @@
     <w:lsdException w:name="Table Subtle 2" w:semiHidden="1" w:unhideWhenUsed="1"/>
     <w:lsdException w:name="Table Web 1" w:semiHidden="1" w:unhideWhenUsed="1"/>
     <w:lsdException w:name="Table Web 2" w:semiHidden="1" w:unhideWhenUsed="1"/>
+    <w:lsdException w:name="Table Web 3" w:semiHidden="1" w:unhideWhenUsed="1"/>
     <w:lsdException w:name="Balloon Text" w:semiHidden="1" w:unhideWhenUsed="1"/>
     <w:lsdException w:name="Table Grid" w:uiPriority="39"/>
+    <w:lsdException w:name="Table Theme" w:semiHidden="1" w:unhideWhenUsed="1"/>
     <w:lsdException w:name="Placeholder Text" w:semiHidden="1"/>
     <w:lsdException w:name="No Spacing" w:uiPriority="1" w:qFormat="1"/>
     <w:lsdException w:name="Light Shading" w:uiPriority="60"/>

</xml_diff>